<commit_message>
Aplicacion Krugger BE y FE
</commit_message>
<xml_diff>
--- a/Doc/BE_FE_Krugger_Documentacion.docx
+++ b/Doc/BE_FE_Krugger_Documentacion.docx
@@ -3,17 +3,28 @@
 <w:document xmlns:wpc="http://schemas.microsoft.com/office/word/2010/wordprocessingCanvas" xmlns:cx="http://schemas.microsoft.com/office/drawing/2014/chartex" xmlns:cx1="http://schemas.microsoft.com/office/drawing/2015/9/8/chartex" xmlns:cx2="http://schemas.microsoft.com/office/drawing/2015/10/21/chartex" xmlns:cx3="http://schemas.microsoft.com/office/drawing/2016/5/9/chartex" xmlns:cx4="http://schemas.microsoft.com/office/drawing/2016/5/10/chartex" xmlns:cx5="http://schemas.microsoft.com/office/drawing/2016/5/11/chartex" xmlns:cx6="http://schemas.microsoft.com/office/drawing/2016/5/12/chartex" xmlns:cx7="http://schemas.microsoft.com/office/drawing/2016/5/13/chartex" xmlns:cx8="http://schemas.microsoft.com/office/drawing/2016/5/14/chartex" xmlns:mc="http://schemas.openxmlformats.org/markup-compatibility/2006" xmlns:aink="http://schemas.microsoft.com/office/drawing/2016/ink" xmlns:am3d="http://schemas.microsoft.com/office/drawing/2017/model3d" xmlns:o="urn:schemas-microsoft-com:office:office" xmlns:oel="http://schemas.microsoft.com/office/2019/extlst" xmlns:r="http://schemas.openxmlformats.org/officeDocument/2006/relationships" xmlns:m="http://schemas.openxmlformats.org/officeDocument/2006/math" xmlns:v="urn:schemas-microsoft-com:vml" xmlns:wp14="http://schemas.microsoft.com/office/word/2010/wordprocessingDrawing" xmlns:wp="http://schemas.openxmlformats.org/drawingml/2006/wordprocessingDrawing" xmlns:w10="urn:schemas-microsoft-com:office:word" xmlns:w="http://schemas.openxmlformats.org/wordprocessingml/2006/main" xmlns:w14="http://schemas.microsoft.com/office/word/2010/wordml" xmlns:w15="http://schemas.microsoft.com/office/word/2012/wordml" xmlns:w16cex="http://schemas.microsoft.com/office/word/2018/wordml/cex" xmlns:w16cid="http://schemas.microsoft.com/office/word/2016/wordml/cid" xmlns:w16="http://schemas.microsoft.com/office/word/2018/wordml" xmlns:w16sdtdh="http://schemas.microsoft.com/office/word/2020/wordml/sdtdatahash" xmlns:w16se="http://schemas.microsoft.com/office/word/2015/wordml/symex" xmlns:wpg="http://schemas.microsoft.com/office/word/2010/wordprocessingGroup" xmlns:wpi="http://schemas.microsoft.com/office/word/2010/wordprocessingInk" xmlns:wne="http://schemas.microsoft.com/office/word/2006/wordml" xmlns:wps="http://schemas.microsoft.com/office/word/2010/wordprocessingShape" mc:Ignorable="w14 w15 w16se w16cid w16 w16cex w16sdtdh wp14">
   <w:body>
     <w:p>
-      <w:r>
-        <w:t xml:space="preserve">Back </w:t>
-      </w:r>
-      <w:proofErr w:type="spellStart"/>
-      <w:r>
-        <w:t>End</w:t>
-      </w:r>
-      <w:proofErr w:type="spellEnd"/>
-    </w:p>
-    <w:p>
-      <w:r>
+      <w:pPr>
+        <w:rPr>
+          <w:lang w:val="en-US"/>
+        </w:rPr>
+      </w:pPr>
+      <w:r>
+        <w:rPr>
+          <w:lang w:val="en-US"/>
+        </w:rPr>
+        <w:t>Back End</w:t>
+      </w:r>
+    </w:p>
+    <w:p>
+      <w:pPr>
+        <w:rPr>
+          <w:lang w:val="en-US"/>
+        </w:rPr>
+      </w:pPr>
+      <w:r>
+        <w:rPr>
+          <w:lang w:val="en-US"/>
+        </w:rPr>
         <w:t>Instalo dependencias:</w:t>
       </w:r>
     </w:p>
@@ -23,57 +34,25 @@
           <w:lang w:val="en-US"/>
         </w:rPr>
       </w:pPr>
-      <w:proofErr w:type="spellStart"/>
-      <w:proofErr w:type="gramStart"/>
-      <w:r>
-        <w:rPr>
-          <w:lang w:val="en-US"/>
-        </w:rPr>
-        <w:t>Npgsql.EntityFrameworkCore.PostgreSQL</w:t>
-      </w:r>
-      <w:proofErr w:type="spellEnd"/>
-      <w:proofErr w:type="gramEnd"/>
-      <w:r>
-        <w:rPr>
-          <w:lang w:val="en-US"/>
-        </w:rPr>
-        <w:t xml:space="preserve"> </w:t>
-      </w:r>
-      <w:proofErr w:type="spellStart"/>
-      <w:r>
-        <w:rPr>
-          <w:lang w:val="en-US"/>
-        </w:rPr>
-        <w:t>recomendado</w:t>
-      </w:r>
-      <w:proofErr w:type="spellEnd"/>
-      <w:r>
-        <w:rPr>
-          <w:lang w:val="en-US"/>
-        </w:rPr>
-        <w:t xml:space="preserve"> 8.0.8</w:t>
-      </w:r>
-    </w:p>
-    <w:p>
-      <w:pPr>
-        <w:rPr>
-          <w:lang w:val="en-US"/>
-        </w:rPr>
-      </w:pPr>
-      <w:r>
-        <w:rPr>
-          <w:lang w:val="en-US"/>
-        </w:rPr>
-        <w:t xml:space="preserve">Microsoft Entity </w:t>
-      </w:r>
-      <w:proofErr w:type="spellStart"/>
-      <w:r>
-        <w:rPr>
-          <w:lang w:val="en-US"/>
-        </w:rPr>
-        <w:t>FrameworkCore</w:t>
-      </w:r>
-      <w:proofErr w:type="spellEnd"/>
+      <w:r>
+        <w:rPr>
+          <w:lang w:val="en-US"/>
+        </w:rPr>
+        <w:t>Npgsql.EntityFrameworkCore.PostgreSQL recomendado 8.0.8</w:t>
+      </w:r>
+    </w:p>
+    <w:p>
+      <w:pPr>
+        <w:rPr>
+          <w:lang w:val="en-US"/>
+        </w:rPr>
+      </w:pPr>
+      <w:r>
+        <w:rPr>
+          <w:lang w:val="en-US"/>
+        </w:rPr>
+        <w:t>Microsoft Entity FrameworkCore</w:t>
+      </w:r>
       <w:r>
         <w:rPr>
           <w:lang w:val="en-US"/>
@@ -87,60 +66,37 @@
           <w:lang w:val="en-US"/>
         </w:rPr>
       </w:pPr>
-      <w:proofErr w:type="spellStart"/>
-      <w:proofErr w:type="gramStart"/>
       <w:r>
         <w:rPr>
           <w:lang w:val="en-US"/>
         </w:rPr>
         <w:t>Microsoft.EntityFrameworkCore.Design</w:t>
       </w:r>
-      <w:proofErr w:type="spellEnd"/>
-      <w:proofErr w:type="gramEnd"/>
-    </w:p>
-    <w:p>
-      <w:pPr>
-        <w:rPr>
-          <w:lang w:val="en-US"/>
-        </w:rPr>
-      </w:pPr>
-      <w:r>
-        <w:t xml:space="preserve">Microsoft </w:t>
-      </w:r>
-      <w:proofErr w:type="spellStart"/>
-      <w:r>
-        <w:t>ApsNetCore</w:t>
-      </w:r>
-      <w:proofErr w:type="spellEnd"/>
-      <w:r>
-        <w:t xml:space="preserve"> </w:t>
-      </w:r>
-      <w:proofErr w:type="spellStart"/>
-      <w:r>
-        <w:t>Authentication</w:t>
-      </w:r>
-      <w:proofErr w:type="spellEnd"/>
-      <w:r>
-        <w:t xml:space="preserve"> </w:t>
-      </w:r>
-      <w:proofErr w:type="spellStart"/>
-      <w:r>
-        <w:t>JwtBearer</w:t>
-      </w:r>
-      <w:proofErr w:type="spellEnd"/>
-    </w:p>
-    <w:p/>
-    <w:p>
-      <w:r>
-        <w:t xml:space="preserve">Cree la conexión a la BDD: </w:t>
-      </w:r>
-      <w:proofErr w:type="spellStart"/>
-      <w:proofErr w:type="gramStart"/>
-      <w:r>
-        <w:t>appsetting.json</w:t>
-      </w:r>
-      <w:proofErr w:type="spellEnd"/>
-      <w:proofErr w:type="gramEnd"/>
+    </w:p>
+    <w:p>
+      <w:pPr>
+        <w:rPr>
+          <w:lang w:val="en-US"/>
+        </w:rPr>
+      </w:pPr>
+      <w:r>
+        <w:rPr>
+          <w:lang w:val="en-US"/>
+        </w:rPr>
+        <w:t>Microsoft ApsNetCore Authentication JwtBearer</w:t>
+      </w:r>
+    </w:p>
+    <w:p>
+      <w:pPr>
+        <w:rPr>
+          <w:lang w:val="en-US"/>
+        </w:rPr>
+      </w:pPr>
+    </w:p>
+    <w:p>
+      <w:r>
+        <w:t>Cree la conexión a la BDD: appsetting.json</w:t>
+      </w:r>
     </w:p>
     <w:p>
       <w:pPr>
@@ -176,31 +132,7 @@
           <w:highlight w:val="white"/>
           <w:lang w:val="en-US"/>
         </w:rPr>
-        <w:t>"</w:t>
-      </w:r>
-      <w:proofErr w:type="spellStart"/>
-      <w:r>
-        <w:rPr>
-          <w:rFonts w:ascii="Cascadia Mono" w:hAnsi="Cascadia Mono" w:cs="Cascadia Mono"/>
-          <w:color w:val="2E75B6"/>
-          <w:sz w:val="19"/>
-          <w:szCs w:val="19"/>
-          <w:highlight w:val="white"/>
-          <w:lang w:val="en-US"/>
-        </w:rPr>
-        <w:t>ConnectionStrings</w:t>
-      </w:r>
-      <w:proofErr w:type="spellEnd"/>
-      <w:r>
-        <w:rPr>
-          <w:rFonts w:ascii="Cascadia Mono" w:hAnsi="Cascadia Mono" w:cs="Cascadia Mono"/>
-          <w:color w:val="2E75B6"/>
-          <w:sz w:val="19"/>
-          <w:szCs w:val="19"/>
-          <w:highlight w:val="white"/>
-          <w:lang w:val="en-US"/>
-        </w:rPr>
-        <w:t>"</w:t>
+        <w:t>"ConnectionStrings"</w:t>
       </w:r>
       <w:r>
         <w:rPr>
@@ -249,31 +181,7 @@
           <w:highlight w:val="white"/>
           <w:lang w:val="en-US"/>
         </w:rPr>
-        <w:t>"</w:t>
-      </w:r>
-      <w:proofErr w:type="spellStart"/>
-      <w:r>
-        <w:rPr>
-          <w:rFonts w:ascii="Cascadia Mono" w:hAnsi="Cascadia Mono" w:cs="Cascadia Mono"/>
-          <w:color w:val="2E75B6"/>
-          <w:sz w:val="19"/>
-          <w:szCs w:val="19"/>
-          <w:highlight w:val="white"/>
-          <w:lang w:val="en-US"/>
-        </w:rPr>
-        <w:t>CadenaSQL</w:t>
-      </w:r>
-      <w:proofErr w:type="spellEnd"/>
-      <w:r>
-        <w:rPr>
-          <w:rFonts w:ascii="Cascadia Mono" w:hAnsi="Cascadia Mono" w:cs="Cascadia Mono"/>
-          <w:color w:val="2E75B6"/>
-          <w:sz w:val="19"/>
-          <w:szCs w:val="19"/>
-          <w:highlight w:val="white"/>
-          <w:lang w:val="en-US"/>
-        </w:rPr>
-        <w:t>"</w:t>
+        <w:t>"CadenaSQL"</w:t>
       </w:r>
       <w:r>
         <w:rPr>
@@ -295,31 +203,7 @@
           <w:highlight w:val="white"/>
           <w:lang w:val="en-US"/>
         </w:rPr>
-        <w:t>"Host=</w:t>
-      </w:r>
-      <w:proofErr w:type="gramStart"/>
-      <w:r>
-        <w:rPr>
-          <w:rFonts w:ascii="Cascadia Mono" w:hAnsi="Cascadia Mono" w:cs="Cascadia Mono"/>
-          <w:color w:val="A31515"/>
-          <w:sz w:val="19"/>
-          <w:szCs w:val="19"/>
-          <w:highlight w:val="white"/>
-          <w:lang w:val="en-US"/>
-        </w:rPr>
-        <w:t>localhost;Port</w:t>
-      </w:r>
-      <w:proofErr w:type="gramEnd"/>
-      <w:r>
-        <w:rPr>
-          <w:rFonts w:ascii="Cascadia Mono" w:hAnsi="Cascadia Mono" w:cs="Cascadia Mono"/>
-          <w:color w:val="A31515"/>
-          <w:sz w:val="19"/>
-          <w:szCs w:val="19"/>
-          <w:highlight w:val="white"/>
-          <w:lang w:val="en-US"/>
-        </w:rPr>
-        <w:t>=5432;Username=postgres;Password=admin;Database=SisPaseCortesia;"</w:t>
+        <w:t>"Host=localhost;Port=5432;Username=postgres;Password=admin;Database=SisPaseCortesia;"</w:t>
       </w:r>
     </w:p>
     <w:p>
@@ -435,29 +319,7 @@
           <w:szCs w:val="19"/>
           <w:highlight w:val="white"/>
         </w:rPr>
-        <w:t>"</w:t>
-      </w:r>
-      <w:proofErr w:type="spellStart"/>
-      <w:r>
-        <w:rPr>
-          <w:rFonts w:ascii="Cascadia Mono" w:hAnsi="Cascadia Mono" w:cs="Cascadia Mono"/>
-          <w:color w:val="2E75B6"/>
-          <w:sz w:val="19"/>
-          <w:szCs w:val="19"/>
-          <w:highlight w:val="white"/>
-        </w:rPr>
-        <w:t>key</w:t>
-      </w:r>
-      <w:proofErr w:type="spellEnd"/>
-      <w:r>
-        <w:rPr>
-          <w:rFonts w:ascii="Cascadia Mono" w:hAnsi="Cascadia Mono" w:cs="Cascadia Mono"/>
-          <w:color w:val="2E75B6"/>
-          <w:sz w:val="19"/>
-          <w:szCs w:val="19"/>
-          <w:highlight w:val="white"/>
-        </w:rPr>
-        <w:t>"</w:t>
+        <w:t>"key"</w:t>
       </w:r>
       <w:r>
         <w:rPr>
@@ -502,15 +364,7 @@
     </w:p>
     <w:p>
       <w:r>
-        <w:t xml:space="preserve">Cree la clase </w:t>
-      </w:r>
-      <w:proofErr w:type="spellStart"/>
-      <w:r>
-        <w:t>KruggerDbContext</w:t>
-      </w:r>
-      <w:proofErr w:type="spellEnd"/>
-      <w:r>
-        <w:t xml:space="preserve"> </w:t>
+        <w:t xml:space="preserve">Cree la clase KruggerDbContext </w:t>
       </w:r>
     </w:p>
     <w:p>
@@ -531,25 +385,12 @@
         <w:ind w:firstLine="708"/>
       </w:pPr>
       <w:r>
-        <w:t xml:space="preserve">Creo el modelo para </w:t>
-      </w:r>
-      <w:proofErr w:type="spellStart"/>
-      <w:r>
-        <w:t>CrearActualizar</w:t>
-      </w:r>
-      <w:proofErr w:type="spellEnd"/>
-    </w:p>
-    <w:p>
-      <w:r>
-        <w:t xml:space="preserve">En </w:t>
-      </w:r>
-      <w:proofErr w:type="spellStart"/>
-      <w:r>
-        <w:t>Dbcontext</w:t>
-      </w:r>
-      <w:proofErr w:type="spellEnd"/>
-      <w:r>
-        <w:t xml:space="preserve"> pongo la función </w:t>
+        <w:t>Creo el modelo para CrearActualizar</w:t>
+      </w:r>
+    </w:p>
+    <w:p>
+      <w:r>
+        <w:t xml:space="preserve">En Dbcontext pongo la función </w:t>
       </w:r>
     </w:p>
     <w:p>
@@ -574,7 +415,6 @@
           <w:sz w:val="19"/>
           <w:szCs w:val="19"/>
           <w:highlight w:val="white"/>
-          <w:lang w:val="en-US"/>
         </w:rPr>
         <w:t xml:space="preserve">        </w:t>
       </w:r>
@@ -600,7 +440,6 @@
         </w:rPr>
         <w:t xml:space="preserve"> </w:t>
       </w:r>
-      <w:proofErr w:type="spellStart"/>
       <w:r>
         <w:rPr>
           <w:rFonts w:ascii="Cascadia Mono" w:hAnsi="Cascadia Mono" w:cs="Cascadia Mono"/>
@@ -612,7 +451,6 @@
         </w:rPr>
         <w:t>DbSet</w:t>
       </w:r>
-      <w:proofErr w:type="spellEnd"/>
       <w:r>
         <w:rPr>
           <w:rFonts w:ascii="Cascadia Mono" w:hAnsi="Cascadia Mono" w:cs="Cascadia Mono"/>
@@ -624,7 +462,6 @@
         </w:rPr>
         <w:t>&lt;</w:t>
       </w:r>
-      <w:proofErr w:type="spellStart"/>
       <w:r>
         <w:rPr>
           <w:rFonts w:ascii="Cascadia Mono" w:hAnsi="Cascadia Mono" w:cs="Cascadia Mono"/>
@@ -636,53 +473,16 @@
         </w:rPr>
         <w:t>Cliente</w:t>
       </w:r>
-      <w:proofErr w:type="spellEnd"/>
-      <w:r>
-        <w:rPr>
-          <w:rFonts w:ascii="Cascadia Mono" w:hAnsi="Cascadia Mono" w:cs="Cascadia Mono"/>
-          <w:color w:val="000000"/>
-          <w:sz w:val="19"/>
-          <w:szCs w:val="19"/>
-          <w:highlight w:val="white"/>
-          <w:lang w:val="en-US"/>
-        </w:rPr>
-        <w:t xml:space="preserve">&gt; </w:t>
-      </w:r>
-      <w:proofErr w:type="spellStart"/>
-      <w:r>
-        <w:rPr>
-          <w:rFonts w:ascii="Cascadia Mono" w:hAnsi="Cascadia Mono" w:cs="Cascadia Mono"/>
-          <w:color w:val="000000"/>
-          <w:sz w:val="19"/>
-          <w:szCs w:val="19"/>
-          <w:highlight w:val="white"/>
-          <w:lang w:val="en-US"/>
-        </w:rPr>
-        <w:t>Cliente</w:t>
-      </w:r>
-      <w:proofErr w:type="spellEnd"/>
-      <w:r>
-        <w:rPr>
-          <w:rFonts w:ascii="Cascadia Mono" w:hAnsi="Cascadia Mono" w:cs="Cascadia Mono"/>
-          <w:color w:val="000000"/>
-          <w:sz w:val="19"/>
-          <w:szCs w:val="19"/>
-          <w:highlight w:val="white"/>
-          <w:lang w:val="en-US"/>
-        </w:rPr>
-        <w:t xml:space="preserve"> </w:t>
-      </w:r>
-      <w:proofErr w:type="gramStart"/>
-      <w:r>
-        <w:rPr>
-          <w:rFonts w:ascii="Cascadia Mono" w:hAnsi="Cascadia Mono" w:cs="Cascadia Mono"/>
-          <w:color w:val="000000"/>
-          <w:sz w:val="19"/>
-          <w:szCs w:val="19"/>
-          <w:highlight w:val="white"/>
-          <w:lang w:val="en-US"/>
-        </w:rPr>
-        <w:t xml:space="preserve">{ </w:t>
+      <w:r>
+        <w:rPr>
+          <w:rFonts w:ascii="Cascadia Mono" w:hAnsi="Cascadia Mono" w:cs="Cascadia Mono"/>
+          <w:color w:val="000000"/>
+          <w:sz w:val="19"/>
+          <w:szCs w:val="19"/>
+          <w:highlight w:val="white"/>
+          <w:lang w:val="en-US"/>
+        </w:rPr>
+        <w:t xml:space="preserve">&gt; Cliente { </w:t>
       </w:r>
       <w:r>
         <w:rPr>
@@ -695,7 +495,6 @@
         </w:rPr>
         <w:t>get</w:t>
       </w:r>
-      <w:proofErr w:type="gramEnd"/>
       <w:r>
         <w:rPr>
           <w:rFonts w:ascii="Cascadia Mono" w:hAnsi="Cascadia Mono" w:cs="Cascadia Mono"/>
@@ -732,15 +531,7 @@
     </w:p>
     <w:p>
       <w:r>
-        <w:t xml:space="preserve">Establezco la </w:t>
-      </w:r>
-      <w:proofErr w:type="spellStart"/>
-      <w:r>
-        <w:t>conexion</w:t>
-      </w:r>
-      <w:proofErr w:type="spellEnd"/>
-      <w:r>
-        <w:t xml:space="preserve"> a l</w:t>
+        <w:t>Establezco la conexion a l</w:t>
       </w:r>
       <w:r>
         <w:t>a BDD</w:t>
@@ -781,57 +572,7 @@
           <w:highlight w:val="white"/>
           <w:lang w:val="en-US"/>
         </w:rPr>
-        <w:t xml:space="preserve"> </w:t>
-      </w:r>
-      <w:proofErr w:type="spellStart"/>
-      <w:r>
-        <w:rPr>
-          <w:rFonts w:ascii="Cascadia Mono" w:hAnsi="Cascadia Mono" w:cs="Cascadia Mono"/>
-          <w:color w:val="000000"/>
-          <w:sz w:val="19"/>
-          <w:szCs w:val="19"/>
-          <w:highlight w:val="white"/>
-          <w:lang w:val="en-US"/>
-        </w:rPr>
-        <w:t>connectionString</w:t>
-      </w:r>
-      <w:proofErr w:type="spellEnd"/>
-      <w:r>
-        <w:rPr>
-          <w:rFonts w:ascii="Cascadia Mono" w:hAnsi="Cascadia Mono" w:cs="Cascadia Mono"/>
-          <w:color w:val="000000"/>
-          <w:sz w:val="19"/>
-          <w:szCs w:val="19"/>
-          <w:highlight w:val="white"/>
-          <w:lang w:val="en-US"/>
-        </w:rPr>
-        <w:t xml:space="preserve"> = </w:t>
-      </w:r>
-      <w:proofErr w:type="spellStart"/>
-      <w:proofErr w:type="gramStart"/>
-      <w:r>
-        <w:rPr>
-          <w:rFonts w:ascii="Cascadia Mono" w:hAnsi="Cascadia Mono" w:cs="Cascadia Mono"/>
-          <w:color w:val="000000"/>
-          <w:sz w:val="19"/>
-          <w:szCs w:val="19"/>
-          <w:highlight w:val="white"/>
-          <w:lang w:val="en-US"/>
-        </w:rPr>
-        <w:t>builder.Configuration.GetConnectionString</w:t>
-      </w:r>
-      <w:proofErr w:type="spellEnd"/>
-      <w:proofErr w:type="gramEnd"/>
-      <w:r>
-        <w:rPr>
-          <w:rFonts w:ascii="Cascadia Mono" w:hAnsi="Cascadia Mono" w:cs="Cascadia Mono"/>
-          <w:color w:val="000000"/>
-          <w:sz w:val="19"/>
-          <w:szCs w:val="19"/>
-          <w:highlight w:val="white"/>
-          <w:lang w:val="en-US"/>
-        </w:rPr>
-        <w:t>(</w:t>
+        <w:t xml:space="preserve"> connectionString = builder.Configuration.GetConnectionString(</w:t>
       </w:r>
       <w:r>
         <w:rPr>
@@ -842,31 +583,7 @@
           <w:highlight w:val="white"/>
           <w:lang w:val="en-US"/>
         </w:rPr>
-        <w:t>"</w:t>
-      </w:r>
-      <w:proofErr w:type="spellStart"/>
-      <w:r>
-        <w:rPr>
-          <w:rFonts w:ascii="Cascadia Mono" w:hAnsi="Cascadia Mono" w:cs="Cascadia Mono"/>
-          <w:color w:val="A31515"/>
-          <w:sz w:val="19"/>
-          <w:szCs w:val="19"/>
-          <w:highlight w:val="white"/>
-          <w:lang w:val="en-US"/>
-        </w:rPr>
-        <w:t>CadenaSQL</w:t>
-      </w:r>
-      <w:proofErr w:type="spellEnd"/>
-      <w:r>
-        <w:rPr>
-          <w:rFonts w:ascii="Cascadia Mono" w:hAnsi="Cascadia Mono" w:cs="Cascadia Mono"/>
-          <w:color w:val="A31515"/>
-          <w:sz w:val="19"/>
-          <w:szCs w:val="19"/>
-          <w:highlight w:val="white"/>
-          <w:lang w:val="en-US"/>
-        </w:rPr>
-        <w:t>"</w:t>
+        <w:t>"CadenaSQL"</w:t>
       </w:r>
       <w:r>
         <w:rPr>
@@ -895,33 +612,17 @@
           <w:lang w:val="en-US"/>
         </w:rPr>
       </w:pPr>
-      <w:proofErr w:type="spellStart"/>
-      <w:proofErr w:type="gramStart"/>
-      <w:r>
-        <w:rPr>
-          <w:rFonts w:ascii="Cascadia Mono" w:hAnsi="Cascadia Mono" w:cs="Cascadia Mono"/>
-          <w:color w:val="000000"/>
-          <w:sz w:val="19"/>
-          <w:szCs w:val="19"/>
-          <w:highlight w:val="white"/>
-          <w:lang w:val="en-US"/>
-        </w:rPr>
-        <w:t>builder.Services.AddDbContext</w:t>
-      </w:r>
-      <w:proofErr w:type="spellEnd"/>
-      <w:proofErr w:type="gramEnd"/>
-      <w:r>
-        <w:rPr>
-          <w:rFonts w:ascii="Cascadia Mono" w:hAnsi="Cascadia Mono" w:cs="Cascadia Mono"/>
-          <w:color w:val="000000"/>
-          <w:sz w:val="19"/>
-          <w:szCs w:val="19"/>
-          <w:highlight w:val="white"/>
-          <w:lang w:val="en-US"/>
-        </w:rPr>
-        <w:t>&lt;</w:t>
-      </w:r>
-      <w:proofErr w:type="spellStart"/>
+      <w:r>
+        <w:rPr>
+          <w:rFonts w:ascii="Cascadia Mono" w:hAnsi="Cascadia Mono" w:cs="Cascadia Mono"/>
+          <w:color w:val="000000"/>
+          <w:sz w:val="19"/>
+          <w:szCs w:val="19"/>
+          <w:highlight w:val="white"/>
+          <w:lang w:val="en-US"/>
+        </w:rPr>
+        <w:t>builder.Services.AddDbContext&lt;</w:t>
+      </w:r>
       <w:r>
         <w:rPr>
           <w:rFonts w:ascii="Cascadia Mono" w:hAnsi="Cascadia Mono" w:cs="Cascadia Mono"/>
@@ -933,7 +634,6 @@
         </w:rPr>
         <w:t>KruggerDbContext</w:t>
       </w:r>
-      <w:proofErr w:type="spellEnd"/>
       <w:r>
         <w:rPr>
           <w:rFonts w:ascii="Cascadia Mono" w:hAnsi="Cascadia Mono" w:cs="Cascadia Mono"/>
@@ -958,15 +658,17 @@
           <w:sz w:val="19"/>
           <w:szCs w:val="19"/>
           <w:highlight w:val="white"/>
-        </w:rPr>
-      </w:pPr>
-      <w:r>
-        <w:rPr>
-          <w:rFonts w:ascii="Cascadia Mono" w:hAnsi="Cascadia Mono" w:cs="Cascadia Mono"/>
-          <w:color w:val="000000"/>
-          <w:sz w:val="19"/>
-          <w:szCs w:val="19"/>
-          <w:highlight w:val="white"/>
+          <w:lang w:val="en-US"/>
+        </w:rPr>
+      </w:pPr>
+      <w:r>
+        <w:rPr>
+          <w:rFonts w:ascii="Cascadia Mono" w:hAnsi="Cascadia Mono" w:cs="Cascadia Mono"/>
+          <w:color w:val="000000"/>
+          <w:sz w:val="19"/>
+          <w:szCs w:val="19"/>
+          <w:highlight w:val="white"/>
+          <w:lang w:val="en-US"/>
         </w:rPr>
         <w:t>{</w:t>
       </w:r>
@@ -983,63 +685,19 @@
           <w:sz w:val="19"/>
           <w:szCs w:val="19"/>
           <w:highlight w:val="white"/>
-        </w:rPr>
-      </w:pPr>
-      <w:r>
-        <w:rPr>
-          <w:rFonts w:ascii="Cascadia Mono" w:hAnsi="Cascadia Mono" w:cs="Cascadia Mono"/>
-          <w:color w:val="000000"/>
-          <w:sz w:val="19"/>
-          <w:szCs w:val="19"/>
-          <w:highlight w:val="white"/>
-        </w:rPr>
-        <w:t xml:space="preserve">    </w:t>
-      </w:r>
-      <w:proofErr w:type="spellStart"/>
-      <w:proofErr w:type="gramStart"/>
-      <w:r>
-        <w:rPr>
-          <w:rFonts w:ascii="Cascadia Mono" w:hAnsi="Cascadia Mono" w:cs="Cascadia Mono"/>
-          <w:color w:val="000000"/>
-          <w:sz w:val="19"/>
-          <w:szCs w:val="19"/>
-          <w:highlight w:val="white"/>
-        </w:rPr>
-        <w:t>op.UseNpgsql</w:t>
-      </w:r>
-      <w:proofErr w:type="spellEnd"/>
-      <w:proofErr w:type="gramEnd"/>
-      <w:r>
-        <w:rPr>
-          <w:rFonts w:ascii="Cascadia Mono" w:hAnsi="Cascadia Mono" w:cs="Cascadia Mono"/>
-          <w:color w:val="000000"/>
-          <w:sz w:val="19"/>
-          <w:szCs w:val="19"/>
-          <w:highlight w:val="white"/>
-        </w:rPr>
-        <w:t>(</w:t>
-      </w:r>
-      <w:proofErr w:type="spellStart"/>
-      <w:r>
-        <w:rPr>
-          <w:rFonts w:ascii="Cascadia Mono" w:hAnsi="Cascadia Mono" w:cs="Cascadia Mono"/>
-          <w:color w:val="000000"/>
-          <w:sz w:val="19"/>
-          <w:szCs w:val="19"/>
-          <w:highlight w:val="white"/>
-        </w:rPr>
-        <w:t>connectionString</w:t>
-      </w:r>
-      <w:proofErr w:type="spellEnd"/>
-      <w:r>
-        <w:rPr>
-          <w:rFonts w:ascii="Cascadia Mono" w:hAnsi="Cascadia Mono" w:cs="Cascadia Mono"/>
-          <w:color w:val="000000"/>
-          <w:sz w:val="19"/>
-          <w:szCs w:val="19"/>
-          <w:highlight w:val="white"/>
-        </w:rPr>
-        <w:t>);</w:t>
+          <w:lang w:val="en-US"/>
+        </w:rPr>
+      </w:pPr>
+      <w:r>
+        <w:rPr>
+          <w:rFonts w:ascii="Cascadia Mono" w:hAnsi="Cascadia Mono" w:cs="Cascadia Mono"/>
+          <w:color w:val="000000"/>
+          <w:sz w:val="19"/>
+          <w:szCs w:val="19"/>
+          <w:highlight w:val="white"/>
+          <w:lang w:val="en-US"/>
+        </w:rPr>
+        <w:t xml:space="preserve">    op.UseNpgsql(connectionString);</w:t>
       </w:r>
     </w:p>
     <w:p>
@@ -1054,15 +712,17 @@
           <w:sz w:val="19"/>
           <w:szCs w:val="19"/>
           <w:highlight w:val="white"/>
-        </w:rPr>
-      </w:pPr>
-      <w:r>
-        <w:rPr>
-          <w:rFonts w:ascii="Cascadia Mono" w:hAnsi="Cascadia Mono" w:cs="Cascadia Mono"/>
-          <w:color w:val="000000"/>
-          <w:sz w:val="19"/>
-          <w:szCs w:val="19"/>
-          <w:highlight w:val="white"/>
+          <w:lang w:val="en-US"/>
+        </w:rPr>
+      </w:pPr>
+      <w:r>
+        <w:rPr>
+          <w:rFonts w:ascii="Cascadia Mono" w:hAnsi="Cascadia Mono" w:cs="Cascadia Mono"/>
+          <w:color w:val="000000"/>
+          <w:sz w:val="19"/>
+          <w:szCs w:val="19"/>
+          <w:highlight w:val="white"/>
+          <w:lang w:val="en-US"/>
         </w:rPr>
         <w:t>});</w:t>
       </w:r>
@@ -1079,12 +739,27 @@
           <w:sz w:val="19"/>
           <w:szCs w:val="19"/>
           <w:highlight w:val="white"/>
-        </w:rPr>
-      </w:pPr>
-    </w:p>
-    <w:p/>
-    <w:p>
-      <w:r>
+          <w:lang w:val="en-US"/>
+        </w:rPr>
+      </w:pPr>
+    </w:p>
+    <w:p>
+      <w:pPr>
+        <w:rPr>
+          <w:lang w:val="en-US"/>
+        </w:rPr>
+      </w:pPr>
+    </w:p>
+    <w:p>
+      <w:pPr>
+        <w:rPr>
+          <w:lang w:val="en-US"/>
+        </w:rPr>
+      </w:pPr>
+      <w:r>
+        <w:rPr>
+          <w:lang w:val="en-US"/>
+        </w:rPr>
         <w:t>Habilito el CORS</w:t>
       </w:r>
     </w:p>
@@ -1095,31 +770,19 @@
           <w:color w:val="000000"/>
           <w:sz w:val="19"/>
           <w:szCs w:val="19"/>
-        </w:rPr>
-      </w:pPr>
-      <w:proofErr w:type="spellStart"/>
-      <w:proofErr w:type="gramStart"/>
-      <w:r>
-        <w:rPr>
-          <w:rFonts w:ascii="Cascadia Mono" w:hAnsi="Cascadia Mono" w:cs="Cascadia Mono"/>
-          <w:color w:val="000000"/>
-          <w:sz w:val="19"/>
-          <w:szCs w:val="19"/>
-          <w:highlight w:val="white"/>
-        </w:rPr>
-        <w:t>app.UseCors</w:t>
-      </w:r>
-      <w:proofErr w:type="spellEnd"/>
-      <w:proofErr w:type="gramEnd"/>
-      <w:r>
-        <w:rPr>
-          <w:rFonts w:ascii="Cascadia Mono" w:hAnsi="Cascadia Mono" w:cs="Cascadia Mono"/>
-          <w:color w:val="000000"/>
-          <w:sz w:val="19"/>
-          <w:szCs w:val="19"/>
-          <w:highlight w:val="white"/>
-        </w:rPr>
-        <w:t>(</w:t>
+          <w:lang w:val="en-US"/>
+        </w:rPr>
+      </w:pPr>
+      <w:r>
+        <w:rPr>
+          <w:rFonts w:ascii="Cascadia Mono" w:hAnsi="Cascadia Mono" w:cs="Cascadia Mono"/>
+          <w:color w:val="000000"/>
+          <w:sz w:val="19"/>
+          <w:szCs w:val="19"/>
+          <w:highlight w:val="white"/>
+          <w:lang w:val="en-US"/>
+        </w:rPr>
+        <w:t>app.UseCors(</w:t>
       </w:r>
       <w:r>
         <w:rPr>
@@ -1128,38 +791,18 @@
           <w:sz w:val="19"/>
           <w:szCs w:val="19"/>
           <w:highlight w:val="white"/>
-        </w:rPr>
-        <w:t>"</w:t>
-      </w:r>
-      <w:proofErr w:type="spellStart"/>
-      <w:r>
-        <w:rPr>
-          <w:rFonts w:ascii="Cascadia Mono" w:hAnsi="Cascadia Mono" w:cs="Cascadia Mono"/>
-          <w:color w:val="A31515"/>
-          <w:sz w:val="19"/>
-          <w:szCs w:val="19"/>
-          <w:highlight w:val="white"/>
-        </w:rPr>
-        <w:t>AllowAll</w:t>
-      </w:r>
-      <w:proofErr w:type="spellEnd"/>
-      <w:r>
-        <w:rPr>
-          <w:rFonts w:ascii="Cascadia Mono" w:hAnsi="Cascadia Mono" w:cs="Cascadia Mono"/>
-          <w:color w:val="A31515"/>
-          <w:sz w:val="19"/>
-          <w:szCs w:val="19"/>
-          <w:highlight w:val="white"/>
-        </w:rPr>
-        <w:t>"</w:t>
-      </w:r>
-      <w:r>
-        <w:rPr>
-          <w:rFonts w:ascii="Cascadia Mono" w:hAnsi="Cascadia Mono" w:cs="Cascadia Mono"/>
-          <w:color w:val="000000"/>
-          <w:sz w:val="19"/>
-          <w:szCs w:val="19"/>
-          <w:highlight w:val="white"/>
+          <w:lang w:val="en-US"/>
+        </w:rPr>
+        <w:t>"AllowAll"</w:t>
+      </w:r>
+      <w:r>
+        <w:rPr>
+          <w:rFonts w:ascii="Cascadia Mono" w:hAnsi="Cascadia Mono" w:cs="Cascadia Mono"/>
+          <w:color w:val="000000"/>
+          <w:sz w:val="19"/>
+          <w:szCs w:val="19"/>
+          <w:highlight w:val="white"/>
+          <w:lang w:val="en-US"/>
         </w:rPr>
         <w:t>);</w:t>
       </w:r>
@@ -1171,6 +814,7 @@
           <w:color w:val="000000"/>
           <w:sz w:val="19"/>
           <w:szCs w:val="19"/>
+          <w:lang w:val="en-US"/>
         </w:rPr>
       </w:pPr>
     </w:p>
@@ -1194,18 +838,12 @@
       </w:r>
     </w:p>
     <w:p>
-      <w:pPr>
-        <w:rPr>
-          <w:lang w:val="en-US"/>
-        </w:rPr>
-      </w:pPr>
-      <w:r>
-        <w:rPr>
-          <w:rFonts w:ascii="Cascadia Mono" w:hAnsi="Cascadia Mono" w:cs="Cascadia Mono"/>
-          <w:color w:val="000000"/>
-          <w:sz w:val="19"/>
-          <w:szCs w:val="19"/>
-          <w:lang w:val="en-US"/>
+      <w:r>
+        <w:rPr>
+          <w:rFonts w:ascii="Cascadia Mono" w:hAnsi="Cascadia Mono" w:cs="Cascadia Mono"/>
+          <w:color w:val="000000"/>
+          <w:sz w:val="19"/>
+          <w:szCs w:val="19"/>
         </w:rPr>
         <w:t>dotnet --version</w:t>
       </w:r>
@@ -1220,74 +858,29 @@
         <w:rPr>
           <w:lang w:val="en-US"/>
         </w:rPr>
-        <w:t xml:space="preserve">dotnet </w:t>
-      </w:r>
-      <w:proofErr w:type="spellStart"/>
-      <w:r>
-        <w:rPr>
-          <w:lang w:val="en-US"/>
-        </w:rPr>
-        <w:t>ef</w:t>
-      </w:r>
-      <w:proofErr w:type="spellEnd"/>
-      <w:r>
-        <w:rPr>
-          <w:lang w:val="en-US"/>
-        </w:rPr>
-        <w:t xml:space="preserve"> migrations add </w:t>
-      </w:r>
-      <w:proofErr w:type="spellStart"/>
-      <w:r>
-        <w:rPr>
-          <w:lang w:val="en-US"/>
-        </w:rPr>
-        <w:t>Inicial</w:t>
-      </w:r>
-      <w:proofErr w:type="spellEnd"/>
-    </w:p>
-    <w:p>
-      <w:proofErr w:type="spellStart"/>
-      <w:r>
-        <w:t>dotnet</w:t>
-      </w:r>
-      <w:proofErr w:type="spellEnd"/>
-      <w:r>
-        <w:t xml:space="preserve"> </w:t>
-      </w:r>
-      <w:proofErr w:type="spellStart"/>
-      <w:r>
-        <w:t>ef</w:t>
-      </w:r>
-      <w:proofErr w:type="spellEnd"/>
-      <w:r>
-        <w:t xml:space="preserve"> </w:t>
-      </w:r>
-      <w:proofErr w:type="spellStart"/>
-      <w:r>
-        <w:t>database</w:t>
-      </w:r>
-      <w:proofErr w:type="spellEnd"/>
-      <w:r>
-        <w:t xml:space="preserve"> </w:t>
-      </w:r>
-      <w:proofErr w:type="spellStart"/>
-      <w:r>
-        <w:t>update</w:t>
-      </w:r>
-      <w:proofErr w:type="spellEnd"/>
+        <w:t>dotnet ef migrations add Inicial</w:t>
+      </w:r>
+    </w:p>
+    <w:p>
+      <w:pPr>
+        <w:rPr>
+          <w:lang w:val="en-US"/>
+        </w:rPr>
+      </w:pPr>
+      <w:r>
+        <w:rPr>
+          <w:lang w:val="en-US"/>
+        </w:rPr>
+        <w:t>dotnet ef database update</w:t>
+      </w:r>
     </w:p>
     <w:p>
       <w:r>
         <w:t>**********</w:t>
       </w:r>
       <w:r>
-        <w:t xml:space="preserve">Se ha creado con éxito la tabla de datos estar pilas con el </w:t>
-      </w:r>
-      <w:proofErr w:type="spellStart"/>
-      <w:r>
-        <w:t>DBcontext</w:t>
-      </w:r>
-      <w:proofErr w:type="spellEnd"/>
+        <w:t>Se ha creado con éxito la tabla de datos estar pilas con el DBcontext</w:t>
+      </w:r>
     </w:p>
     <w:p>
       <w:r>
@@ -1299,11 +892,9 @@
       <w:pPr>
         <w:ind w:firstLine="708"/>
       </w:pPr>
-      <w:proofErr w:type="spellStart"/>
       <w:r>
         <w:t>Response.cs</w:t>
       </w:r>
-      <w:proofErr w:type="spellEnd"/>
     </w:p>
     <w:p>
       <w:r>
@@ -1312,65 +903,28 @@
     </w:p>
     <w:p>
       <w:r>
-        <w:t xml:space="preserve">Inyecto clase </w:t>
-      </w:r>
-      <w:proofErr w:type="spellStart"/>
-      <w:r>
-        <w:t>dbcontext</w:t>
-      </w:r>
-      <w:proofErr w:type="spellEnd"/>
-      <w:r>
-        <w:t xml:space="preserve"> usando el constructor principal</w:t>
-      </w:r>
-    </w:p>
-    <w:p>
-      <w:r>
-        <w:t xml:space="preserve">Creo el </w:t>
-      </w:r>
-      <w:proofErr w:type="spellStart"/>
-      <w:r>
-        <w:t>EndPoint</w:t>
-      </w:r>
-      <w:proofErr w:type="spellEnd"/>
-      <w:r>
-        <w:t xml:space="preserve"> del Listado</w:t>
-      </w:r>
-    </w:p>
-    <w:p>
-      <w:r>
-        <w:t xml:space="preserve">Creo el </w:t>
-      </w:r>
-      <w:proofErr w:type="spellStart"/>
-      <w:r>
-        <w:t>EndPoint</w:t>
-      </w:r>
-      <w:proofErr w:type="spellEnd"/>
-      <w:r>
-        <w:t xml:space="preserve"> para crear Registros</w:t>
+        <w:t>Inyecto clase dbcontext usando el constructor principal</w:t>
+      </w:r>
+    </w:p>
+    <w:p>
+      <w:r>
+        <w:t>Creo el EndPoint del Listado</w:t>
+      </w:r>
+    </w:p>
+    <w:p>
+      <w:r>
+        <w:t>Creo el EndPoint para crear Registros</w:t>
       </w:r>
     </w:p>
     <w:p>
       <w:r>
         <w:tab/>
-        <w:t xml:space="preserve">Creo el objeto de tipo cliente para enviar al </w:t>
-      </w:r>
-      <w:proofErr w:type="spellStart"/>
-      <w:r>
-        <w:t>dbcontext</w:t>
-      </w:r>
-      <w:proofErr w:type="spellEnd"/>
-    </w:p>
-    <w:p>
-      <w:r>
-        <w:t xml:space="preserve">Creo el </w:t>
-      </w:r>
-      <w:proofErr w:type="spellStart"/>
-      <w:r>
-        <w:t>EndPoint</w:t>
-      </w:r>
-      <w:proofErr w:type="spellEnd"/>
-      <w:r>
-        <w:t xml:space="preserve"> para Actualizar</w:t>
+        <w:t>Creo el objeto de tipo cliente para enviar al dbcontext</w:t>
+      </w:r>
+    </w:p>
+    <w:p>
+      <w:r>
+        <w:t>Creo el EndPoint para Actualizar</w:t>
       </w:r>
     </w:p>
     <w:p>
@@ -1381,15 +935,7 @@
     </w:p>
     <w:p>
       <w:r>
-        <w:t xml:space="preserve">Creo el </w:t>
-      </w:r>
-      <w:proofErr w:type="spellStart"/>
-      <w:r>
-        <w:t>EndPoint</w:t>
-      </w:r>
-      <w:proofErr w:type="spellEnd"/>
-      <w:r>
-        <w:t xml:space="preserve"> para Eliminar</w:t>
+        <w:t>Creo el EndPoint para Eliminar</w:t>
       </w:r>
     </w:p>
     <w:p>
@@ -1400,37 +946,29 @@
     <w:p/>
     <w:p/>
     <w:p>
-      <w:proofErr w:type="spellStart"/>
-      <w:r>
+      <w:pPr>
+        <w:rPr>
+          <w:lang w:val="en-US"/>
+        </w:rPr>
+      </w:pPr>
+      <w:r>
+        <w:rPr>
+          <w:lang w:val="en-US"/>
+        </w:rPr>
         <w:t>FrontEND</w:t>
       </w:r>
-      <w:proofErr w:type="spellEnd"/>
-    </w:p>
-    <w:p>
-      <w:pPr>
-        <w:rPr>
-          <w:lang w:val="en-US"/>
-        </w:rPr>
-      </w:pPr>
-      <w:r>
-        <w:rPr>
-          <w:lang w:val="en-US"/>
-        </w:rPr>
-        <w:t xml:space="preserve">ng new </w:t>
-      </w:r>
-      <w:proofErr w:type="spellStart"/>
-      <w:r>
-        <w:rPr>
-          <w:lang w:val="en-US"/>
-        </w:rPr>
-        <w:t>AppKruggerChallengue</w:t>
-      </w:r>
-      <w:proofErr w:type="spellEnd"/>
-      <w:r>
-        <w:rPr>
-          <w:lang w:val="en-US"/>
-        </w:rPr>
-        <w:t xml:space="preserve"> --routin</w:t>
+    </w:p>
+    <w:p>
+      <w:pPr>
+        <w:rPr>
+          <w:lang w:val="en-US"/>
+        </w:rPr>
+      </w:pPr>
+      <w:r>
+        <w:rPr>
+          <w:lang w:val="en-US"/>
+        </w:rPr>
+        <w:t>ng new AppKruggerChallengue --routin</w:t>
       </w:r>
       <w:r>
         <w:rPr>
@@ -1442,92 +980,18 @@
         <w:rPr>
           <w:lang w:val="en-US"/>
         </w:rPr>
-        <w:t xml:space="preserve"> --</w:t>
-      </w:r>
-      <w:proofErr w:type="spellStart"/>
-      <w:r>
-        <w:rPr>
-          <w:lang w:val="en-US"/>
-        </w:rPr>
-        <w:t>skiptests</w:t>
-      </w:r>
-      <w:proofErr w:type="spellEnd"/>
-      <w:r>
-        <w:rPr>
-          <w:lang w:val="en-US"/>
-        </w:rPr>
-        <w:t xml:space="preserve"> --style=</w:t>
-      </w:r>
-      <w:proofErr w:type="spellStart"/>
-      <w:r>
-        <w:rPr>
-          <w:lang w:val="en-US"/>
-        </w:rPr>
-        <w:t>css</w:t>
-      </w:r>
-      <w:proofErr w:type="spellEnd"/>
-      <w:r>
-        <w:rPr>
-          <w:lang w:val="en-US"/>
-        </w:rPr>
-        <w:t xml:space="preserve"> </w:t>
-      </w:r>
-    </w:p>
-    <w:p>
-      <w:pPr>
-        <w:rPr>
-          <w:lang w:val="en-US"/>
-        </w:rPr>
-      </w:pPr>
-      <w:r>
-        <w:rPr>
-          <w:lang w:val="en-US"/>
-        </w:rPr>
+        <w:t xml:space="preserve"> --skiptests --style=css </w:t>
+      </w:r>
+    </w:p>
+    <w:p>
+      <w:r>
         <w:t>ng dev</w:t>
       </w:r>
     </w:p>
     <w:p>
-      <w:pPr>
-        <w:rPr>
-          <w:lang w:val="en-US"/>
-        </w:rPr>
-      </w:pPr>
-      <w:proofErr w:type="spellStart"/>
-      <w:r>
-        <w:rPr>
-          <w:lang w:val="en-US"/>
-        </w:rPr>
-        <w:t>Empiezo</w:t>
-      </w:r>
-      <w:proofErr w:type="spellEnd"/>
-      <w:r>
-        <w:rPr>
-          <w:lang w:val="en-US"/>
-        </w:rPr>
-        <w:t xml:space="preserve"> a </w:t>
-      </w:r>
-      <w:proofErr w:type="spellStart"/>
-      <w:r>
-        <w:rPr>
-          <w:lang w:val="en-US"/>
-        </w:rPr>
-        <w:t>instalar</w:t>
-      </w:r>
-      <w:proofErr w:type="spellEnd"/>
-      <w:r>
-        <w:rPr>
-          <w:lang w:val="en-US"/>
-        </w:rPr>
-        <w:t xml:space="preserve"> </w:t>
-      </w:r>
-      <w:proofErr w:type="spellStart"/>
-      <w:r>
-        <w:rPr>
-          <w:lang w:val="en-US"/>
-        </w:rPr>
-        <w:t>complementos</w:t>
-      </w:r>
-      <w:proofErr w:type="spellEnd"/>
+      <w:r>
+        <w:t>Empiezo a instalar complementos</w:t>
+      </w:r>
     </w:p>
     <w:p>
       <w:pPr>
@@ -1540,21 +1004,7 @@
         <w:rPr>
           <w:lang w:val="en-US"/>
         </w:rPr>
-        <w:t xml:space="preserve">ng </w:t>
-      </w:r>
-      <w:proofErr w:type="gramStart"/>
-      <w:r>
-        <w:rPr>
-          <w:lang w:val="en-US"/>
-        </w:rPr>
-        <w:t>add</w:t>
-      </w:r>
-      <w:proofErr w:type="gramEnd"/>
-      <w:r>
-        <w:rPr>
-          <w:lang w:val="en-US"/>
-        </w:rPr>
-        <w:t xml:space="preserve"> @</w:t>
+        <w:t>ng add @</w:t>
       </w:r>
       <w:r>
         <w:rPr>
@@ -1570,28 +1020,12 @@
           <w:lang w:val="en-US"/>
         </w:rPr>
       </w:pPr>
-      <w:proofErr w:type="spellStart"/>
-      <w:r>
-        <w:rPr>
-          <w:lang w:val="en-US"/>
-        </w:rPr>
-        <w:t>npm</w:t>
-      </w:r>
-      <w:proofErr w:type="spellEnd"/>
-      <w:r>
-        <w:rPr>
-          <w:lang w:val="en-US"/>
-        </w:rPr>
-        <w:t xml:space="preserve"> I </w:t>
-      </w:r>
-      <w:proofErr w:type="spellStart"/>
-      <w:r>
-        <w:rPr>
-          <w:lang w:val="en-US"/>
-        </w:rPr>
-        <w:t>ngx-toastr</w:t>
-      </w:r>
-      <w:proofErr w:type="spellEnd"/>
+      <w:r>
+        <w:rPr>
+          <w:lang w:val="en-US"/>
+        </w:rPr>
+        <w:t>npm I ngx-toastr</w:t>
+      </w:r>
     </w:p>
     <w:p>
       <w:r>
@@ -1603,33 +1037,17 @@
     </w:p>
     <w:p>
       <w:r>
-        <w:t xml:space="preserve">Crear el servicio con el </w:t>
-      </w:r>
-      <w:proofErr w:type="spellStart"/>
-      <w:r>
-        <w:t>cli</w:t>
-      </w:r>
-      <w:proofErr w:type="spellEnd"/>
-    </w:p>
-    <w:p>
-      <w:pPr>
-        <w:rPr>
-          <w:lang w:val="en-US"/>
-        </w:rPr>
-      </w:pPr>
+        <w:t>Crear el servicio con el cli</w:t>
+      </w:r>
+    </w:p>
+    <w:p>
       <w:r>
         <w:tab/>
       </w:r>
       <w:r>
-        <w:rPr>
-          <w:lang w:val="en-US"/>
-        </w:rPr>
         <w:t>ng g s services/</w:t>
       </w:r>
       <w:r>
-        <w:rPr>
-          <w:lang w:val="en-US"/>
-        </w:rPr>
         <w:t>clients</w:t>
       </w:r>
     </w:p>
@@ -1638,178 +1056,101 @@
         <w:t>Voy a proveer y c</w:t>
       </w:r>
       <w:r>
-        <w:t xml:space="preserve">onfigurar </w:t>
-      </w:r>
-      <w:proofErr w:type="spellStart"/>
-      <w:r>
-        <w:t>toast</w:t>
-      </w:r>
-      <w:proofErr w:type="spellEnd"/>
-    </w:p>
-    <w:p>
-      <w:r>
-        <w:t xml:space="preserve">Crear componentes reutilizables y </w:t>
-      </w:r>
-      <w:proofErr w:type="spellStart"/>
-      <w:r>
-        <w:t>paginas</w:t>
-      </w:r>
-      <w:proofErr w:type="spellEnd"/>
-      <w:r>
-        <w:t xml:space="preserve"> de rutas</w:t>
-      </w:r>
-    </w:p>
-    <w:p>
+        <w:t>onfigurar toast</w:t>
+      </w:r>
+    </w:p>
+    <w:p>
+      <w:r>
+        <w:t>Crear componentes reutilizables y paginas de rutas</w:t>
+      </w:r>
+    </w:p>
+    <w:p>
+      <w:pPr>
+        <w:rPr>
+          <w:lang w:val="en-US"/>
+        </w:rPr>
+      </w:pPr>
       <w:r>
         <w:tab/>
       </w:r>
       <w:r>
-        <w:t xml:space="preserve">ng g c </w:t>
-      </w:r>
-      <w:proofErr w:type="spellStart"/>
-      <w:r>
-        <w:t>components</w:t>
-      </w:r>
-      <w:proofErr w:type="spellEnd"/>
-      <w:r>
-        <w:t>/</w:t>
-      </w:r>
-      <w:proofErr w:type="spellStart"/>
-      <w:r>
-        <w:t>navbar</w:t>
-      </w:r>
-      <w:proofErr w:type="spellEnd"/>
-    </w:p>
-    <w:p>
-      <w:pPr>
-        <w:rPr>
-          <w:lang w:val="en-US"/>
-        </w:rPr>
-      </w:pPr>
-      <w:r>
+        <w:rPr>
+          <w:lang w:val="en-US"/>
+        </w:rPr>
+        <w:t>ng g c components/navbar</w:t>
+      </w:r>
+    </w:p>
+    <w:p>
+      <w:pPr>
+        <w:rPr>
+          <w:lang w:val="en-US"/>
+        </w:rPr>
+      </w:pPr>
+      <w:r>
+        <w:rPr>
+          <w:lang w:val="en-US"/>
+        </w:rPr>
         <w:tab/>
       </w:r>
       <w:r>
         <w:rPr>
           <w:lang w:val="en-US"/>
         </w:rPr>
+        <w:t>ng g c components/sp</w:t>
+      </w:r>
+      <w:r>
+        <w:rPr>
+          <w:lang w:val="en-US"/>
+        </w:rPr>
+        <w:t>inner</w:t>
+      </w:r>
+    </w:p>
+    <w:p>
+      <w:pPr>
+        <w:rPr>
+          <w:lang w:val="en-US"/>
+        </w:rPr>
+      </w:pPr>
+      <w:r>
+        <w:rPr>
+          <w:lang w:val="en-US"/>
+        </w:rPr>
+        <w:tab/>
+      </w:r>
+      <w:r>
+        <w:rPr>
+          <w:lang w:val="en-US"/>
+        </w:rPr>
         <w:t>ng g c components/</w:t>
       </w:r>
       <w:r>
         <w:rPr>
           <w:lang w:val="en-US"/>
         </w:rPr>
-        <w:t>sp</w:t>
-      </w:r>
-      <w:r>
-        <w:rPr>
-          <w:lang w:val="en-US"/>
-        </w:rPr>
-        <w:t>inner</w:t>
-      </w:r>
-    </w:p>
-    <w:p>
-      <w:pPr>
-        <w:rPr>
-          <w:lang w:val="en-US"/>
-        </w:rPr>
-      </w:pPr>
-      <w:r>
-        <w:rPr>
-          <w:lang w:val="en-US"/>
-        </w:rPr>
-        <w:tab/>
-      </w:r>
-      <w:r>
-        <w:rPr>
-          <w:lang w:val="en-US"/>
-        </w:rPr>
-        <w:t>ng g c components/</w:t>
-      </w:r>
-      <w:proofErr w:type="spellStart"/>
-      <w:r>
-        <w:rPr>
-          <w:lang w:val="en-US"/>
-        </w:rPr>
-        <w:t>cliente</w:t>
-      </w:r>
-      <w:proofErr w:type="spellEnd"/>
-      <w:r>
-        <w:rPr>
-          <w:lang w:val="en-US"/>
-        </w:rPr>
-        <w:t>-card</w:t>
-      </w:r>
-    </w:p>
-    <w:p>
-      <w:pPr>
-        <w:rPr>
-          <w:lang w:val="en-US"/>
-        </w:rPr>
-      </w:pPr>
-      <w:r>
-        <w:rPr>
-          <w:lang w:val="en-US"/>
-        </w:rPr>
-        <w:t xml:space="preserve">Creo las </w:t>
-      </w:r>
-      <w:proofErr w:type="spellStart"/>
-      <w:r>
-        <w:rPr>
-          <w:lang w:val="en-US"/>
-        </w:rPr>
-        <w:t>paginas</w:t>
-      </w:r>
-      <w:proofErr w:type="spellEnd"/>
-    </w:p>
-    <w:p>
-      <w:pPr>
-        <w:rPr>
-          <w:lang w:val="en-US"/>
-        </w:rPr>
-      </w:pPr>
-      <w:r>
-        <w:rPr>
-          <w:lang w:val="en-US"/>
-        </w:rPr>
+        <w:t>cliente-card</w:t>
+      </w:r>
+    </w:p>
+    <w:p>
+      <w:r>
+        <w:t>Creo las paginas</w:t>
+      </w:r>
+    </w:p>
+    <w:p>
+      <w:r>
         <w:tab/>
         <w:t>ng g c pages/home</w:t>
       </w:r>
     </w:p>
     <w:p>
-      <w:pPr>
-        <w:rPr>
-          <w:lang w:val="en-US"/>
-        </w:rPr>
-      </w:pPr>
-      <w:r>
-        <w:rPr>
-          <w:lang w:val="en-US"/>
-        </w:rPr>
+      <w:r>
         <w:tab/>
         <w:t>admin</w:t>
       </w:r>
     </w:p>
     <w:p>
-      <w:pPr>
-        <w:rPr>
-          <w:lang w:val="en-US"/>
-        </w:rPr>
-      </w:pPr>
-      <w:r>
-        <w:rPr>
-          <w:lang w:val="en-US"/>
-        </w:rPr>
-        <w:t xml:space="preserve">configure las </w:t>
-      </w:r>
-      <w:proofErr w:type="spellStart"/>
-      <w:r>
-        <w:rPr>
-          <w:lang w:val="en-US"/>
-        </w:rPr>
-        <w:t>rutas</w:t>
-      </w:r>
-      <w:proofErr w:type="spellEnd"/>
+      <w:r>
+        <w:t>configure las rutas</w:t>
+      </w:r>
     </w:p>
     <w:p>
       <w:r>
@@ -1818,6 +1159,62 @@
       </w:r>
       <w:r>
         <w:t>egistros</w:t>
+      </w:r>
+    </w:p>
+    <w:p>
+      <w:r>
+        <w:t>Creo el eliminar</w:t>
+      </w:r>
+    </w:p>
+    <w:p>
+      <w:r>
+        <w:t>Creo el ver detalle</w:t>
+      </w:r>
+    </w:p>
+    <w:p>
+      <w:r>
+        <w:t>Creo el actualizar</w:t>
+      </w:r>
+    </w:p>
+    <w:p/>
+    <w:p>
+      <w:r>
+        <w:t>SECTORES</w:t>
+      </w:r>
+    </w:p>
+    <w:p>
+      <w:r>
+        <w:t>He configurado el Api para los servicios de sectores</w:t>
+      </w:r>
+    </w:p>
+    <w:p>
+      <w:r>
+        <w:t>Listar Sectores listo</w:t>
+      </w:r>
+    </w:p>
+    <w:p/>
+    <w:p>
+      <w:r>
+        <w:t>Error de id sectores indefinida</w:t>
+      </w:r>
+    </w:p>
+    <w:p/>
+    <w:p>
+      <w:r>
+        <w:t>Falta Crear, editar y eliminar</w:t>
+      </w:r>
+    </w:p>
+    <w:p>
+      <w:r>
+        <w:t>Falta el Login para Clientes</w:t>
+      </w:r>
+    </w:p>
+    <w:p>
+      <w:r>
+        <w:t>Falta implementar mapa</w:t>
+      </w:r>
+      <w:r>
+        <w:t xml:space="preserve"> en cliente domicilio y en sectores</w:t>
       </w:r>
     </w:p>
     <w:p/>

</xml_diff>